<commit_message>
UML Nachdenkzettel Aufgabe 6
</commit_message>
<xml_diff>
--- a/Nachdenkzettel/Nachdenkzettel_UML.docx
+++ b/Nachdenkzettel/Nachdenkzettel_UML.docx
@@ -1,19 +1,14 @@
 
 <file path=word/document.xml><?xml version="1.0" encoding="utf-8"?>
-<w:document xmlns:wpc="http://schemas.microsoft.com/office/word/2010/wordprocessingCanvas" xmlns:cx="http://schemas.microsoft.com/office/drawing/2014/chartex" xmlns:cx1="http://schemas.microsoft.com/office/drawing/2015/9/8/chartex" xmlns:cx2="http://schemas.microsoft.com/office/drawing/2015/10/21/chartex" xmlns:cx3="http://schemas.microsoft.com/office/drawing/2016/5/9/chartex" xmlns:cx4="http://schemas.microsoft.com/office/drawing/2016/5/10/chartex" xmlns:cx5="http://schemas.microsoft.com/office/drawing/2016/5/11/chartex" xmlns:cx6="http://schemas.microsoft.com/office/drawing/2016/5/12/chartex" xmlns:cx7="http://schemas.microsoft.com/office/drawing/2016/5/13/chartex" xmlns:cx8="http://schemas.microsoft.com/office/drawing/2016/5/14/chartex" xmlns:mc="http://schemas.openxmlformats.org/markup-compatibility/2006" xmlns:aink="http://schemas.microsoft.com/office/drawing/2016/ink" xmlns:am3d="http://schemas.microsoft.com/office/drawing/2017/model3d" xmlns:o="urn:schemas-microsoft-com:office:office" xmlns:r="http://schemas.openxmlformats.org/officeDocument/2006/relationships" xmlns:m="http://schemas.openxmlformats.org/officeDocument/2006/math" xmlns:v="urn:schemas-microsoft-com:vml" xmlns:wp14="http://schemas.microsoft.com/office/word/2010/wordprocessingDrawing" xmlns:wp="http://schemas.openxmlformats.org/drawingml/2006/wordprocessingDrawing" xmlns:w10="urn:schemas-microsoft-com:office:word" xmlns:w="http://schemas.openxmlformats.org/wordprocessingml/2006/main" xmlns:w14="http://schemas.microsoft.com/office/word/2010/wordml" xmlns:w15="http://schemas.microsoft.com/office/word/2012/wordml" xmlns:w16cid="http://schemas.microsoft.com/office/word/2016/wordml/cid" xmlns:w16se="http://schemas.microsoft.com/office/word/2015/wordml/symex" xmlns:wpg="http://schemas.microsoft.com/office/word/2010/wordprocessingGroup" xmlns:wpi="http://schemas.microsoft.com/office/word/2010/wordprocessingInk" xmlns:wne="http://schemas.microsoft.com/office/word/2006/wordml" xmlns:wps="http://schemas.microsoft.com/office/word/2010/wordprocessingShape" mc:Ignorable="w14 w15 w16se w16cid wp14">
+<w:document xmlns:wpc="http://schemas.microsoft.com/office/word/2010/wordprocessingCanvas" xmlns:mc="http://schemas.openxmlformats.org/markup-compatibility/2006" xmlns:o="urn:schemas-microsoft-com:office:office" xmlns:r="http://schemas.openxmlformats.org/officeDocument/2006/relationships" xmlns:m="http://schemas.openxmlformats.org/officeDocument/2006/math" xmlns:v="urn:schemas-microsoft-com:vml" xmlns:wp14="http://schemas.microsoft.com/office/word/2010/wordprocessingDrawing" xmlns:wp="http://schemas.openxmlformats.org/drawingml/2006/wordprocessingDrawing" xmlns:w10="urn:schemas-microsoft-com:office:word" xmlns:w="http://schemas.openxmlformats.org/wordprocessingml/2006/main" xmlns:w14="http://schemas.microsoft.com/office/word/2010/wordml" xmlns:w15="http://schemas.microsoft.com/office/word/2012/wordml" xmlns:wpg="http://schemas.microsoft.com/office/word/2010/wordprocessingGroup" xmlns:wpi="http://schemas.microsoft.com/office/word/2010/wordprocessingInk" xmlns:wne="http://schemas.microsoft.com/office/word/2006/wordml" xmlns:wps="http://schemas.microsoft.com/office/word/2010/wordprocessingShape" mc:Ignorable="w14 w15 wp14">
   <w:body>
     <w:p>
       <w:pPr>
         <w:ind w:left="-5"/>
       </w:pPr>
       <w:r>
-        <w:t xml:space="preserve">UML </w:t>
-      </w:r>
-      <w:proofErr w:type="spellStart"/>
-      <w:r>
-        <w:t>Microklausur</w:t>
-      </w:r>
-      <w:proofErr w:type="spellEnd"/>
+        <w:t>UML Microklausur</w:t>
+      </w:r>
     </w:p>
     <w:p>
       <w:pPr>
@@ -29,19 +24,9 @@
         <w:spacing w:after="506"/>
         <w:ind w:left="-5"/>
       </w:pPr>
-      <w:proofErr w:type="spellStart"/>
-      <w:r>
-        <w:t>Vorname</w:t>
-      </w:r>
-      <w:proofErr w:type="spellEnd"/>
-      <w:r>
-        <w:t xml:space="preserve">, Name, </w:t>
-      </w:r>
-      <w:proofErr w:type="spellStart"/>
-      <w:r>
-        <w:t>Matrikelnummer</w:t>
-      </w:r>
-      <w:proofErr w:type="spellEnd"/>
+      <w:r>
+        <w:t>Vorname, Name, Matrikelnummer</w:t>
+      </w:r>
     </w:p>
     <w:p>
       <w:pPr>
@@ -52,45 +37,8 @@
         <w:spacing w:after="0"/>
         <w:ind w:hanging="240"/>
       </w:pPr>
-      <w:proofErr w:type="spellStart"/>
-      <w:r>
-        <w:t>Erstellen</w:t>
-      </w:r>
-      <w:proofErr w:type="spellEnd"/>
-      <w:r>
-        <w:t xml:space="preserve"> Sie </w:t>
-      </w:r>
-      <w:proofErr w:type="spellStart"/>
-      <w:r>
-        <w:t>ein</w:t>
-      </w:r>
-      <w:proofErr w:type="spellEnd"/>
-      <w:r>
-        <w:t xml:space="preserve"> Use Case </w:t>
-      </w:r>
-      <w:proofErr w:type="spellStart"/>
-      <w:r>
-        <w:t>Diagramm</w:t>
-      </w:r>
-      <w:proofErr w:type="spellEnd"/>
-      <w:r>
-        <w:t xml:space="preserve"> </w:t>
-      </w:r>
-      <w:proofErr w:type="spellStart"/>
-      <w:r>
-        <w:t>für</w:t>
-      </w:r>
-      <w:proofErr w:type="spellEnd"/>
-      <w:r>
-        <w:t xml:space="preserve"> </w:t>
-      </w:r>
-      <w:proofErr w:type="spellStart"/>
-      <w:r>
-        <w:t>ein</w:t>
-      </w:r>
-      <w:proofErr w:type="spellEnd"/>
-      <w:r>
-        <w:t xml:space="preserve"> Auto</w:t>
+      <w:r>
+        <w:t>Erstellen Sie ein Use Case Diagramm für ein Auto</w:t>
       </w:r>
       <w:r>
         <w:br/>
@@ -98,6 +46,7 @@
       <w:r>
         <w:rPr>
           <w:noProof/>
+          <w:lang w:val="de-DE" w:eastAsia="de-DE"/>
         </w:rPr>
         <w:drawing>
           <wp:inline distT="0" distB="0" distL="0" distR="0" wp14:anchorId="1C4A3625" wp14:editId="765CD74D">
@@ -146,95 +95,7 @@
         <w:ind w:hanging="240"/>
       </w:pPr>
       <w:r>
-        <w:t xml:space="preserve">Eine Bank hat </w:t>
-      </w:r>
-      <w:proofErr w:type="spellStart"/>
-      <w:r>
-        <w:t>viele</w:t>
-      </w:r>
-      <w:proofErr w:type="spellEnd"/>
-      <w:r>
-        <w:t xml:space="preserve"> </w:t>
-      </w:r>
-      <w:proofErr w:type="spellStart"/>
-      <w:r>
-        <w:t>Kunden</w:t>
-      </w:r>
-      <w:proofErr w:type="spellEnd"/>
-      <w:r>
-        <w:t xml:space="preserve">. </w:t>
-      </w:r>
-      <w:proofErr w:type="spellStart"/>
-      <w:r>
-        <w:t>Malen</w:t>
-      </w:r>
-      <w:proofErr w:type="spellEnd"/>
-      <w:r>
-        <w:t xml:space="preserve"> Sie das </w:t>
-      </w:r>
-      <w:proofErr w:type="spellStart"/>
-      <w:r>
-        <w:t>Klassendiagramm</w:t>
-      </w:r>
-      <w:proofErr w:type="spellEnd"/>
-      <w:r>
-        <w:t xml:space="preserve"> </w:t>
-      </w:r>
-      <w:proofErr w:type="spellStart"/>
-      <w:r>
-        <w:t>für</w:t>
-      </w:r>
-      <w:proofErr w:type="spellEnd"/>
-      <w:r>
-        <w:t xml:space="preserve"> </w:t>
-      </w:r>
-      <w:proofErr w:type="spellStart"/>
-      <w:r>
-        <w:t>diese</w:t>
-      </w:r>
-      <w:proofErr w:type="spellEnd"/>
-      <w:r>
-        <w:t xml:space="preserve"> </w:t>
-      </w:r>
-      <w:proofErr w:type="spellStart"/>
-      <w:r>
-        <w:t>Beziehung.Wie</w:t>
-      </w:r>
-      <w:proofErr w:type="spellEnd"/>
-      <w:r>
-        <w:t xml:space="preserve"> </w:t>
-      </w:r>
-      <w:proofErr w:type="spellStart"/>
-      <w:r>
-        <w:t>kann</w:t>
-      </w:r>
-      <w:proofErr w:type="spellEnd"/>
-      <w:r>
-        <w:t xml:space="preserve"> man </w:t>
-      </w:r>
-      <w:proofErr w:type="spellStart"/>
-      <w:r>
-        <w:t>diese</w:t>
-      </w:r>
-      <w:proofErr w:type="spellEnd"/>
-      <w:r>
-        <w:t xml:space="preserve"> </w:t>
-      </w:r>
-      <w:proofErr w:type="spellStart"/>
-      <w:r>
-        <w:t>Beziehung</w:t>
-      </w:r>
-      <w:proofErr w:type="spellEnd"/>
-      <w:r>
-        <w:t xml:space="preserve"> in der Implementation in Java </w:t>
-      </w:r>
-      <w:proofErr w:type="spellStart"/>
-      <w:r>
-        <w:t>darstellen</w:t>
-      </w:r>
-      <w:proofErr w:type="spellEnd"/>
-      <w:r>
-        <w:t>?</w:t>
+        <w:t>Eine Bank hat viele Kunden. Malen Sie das Klassendiagramm für diese Beziehung.Wie kann man diese Beziehung in der Implementation in Java darstellen?</w:t>
       </w:r>
     </w:p>
     <w:p>
@@ -247,47 +108,7 @@
       </w:pPr>
       <w:r>
         <w:lastRenderedPageBreak/>
-        <w:t xml:space="preserve">Wie </w:t>
-      </w:r>
-      <w:proofErr w:type="spellStart"/>
-      <w:r>
-        <w:t>kommen</w:t>
-      </w:r>
-      <w:proofErr w:type="spellEnd"/>
-      <w:r>
-        <w:t xml:space="preserve"> Sie </w:t>
-      </w:r>
-      <w:proofErr w:type="spellStart"/>
-      <w:r>
-        <w:t>vom</w:t>
-      </w:r>
-      <w:proofErr w:type="spellEnd"/>
-      <w:r>
-        <w:t xml:space="preserve"> Use Case </w:t>
-      </w:r>
-      <w:proofErr w:type="spellStart"/>
-      <w:r>
-        <w:t>Diagramm</w:t>
-      </w:r>
-      <w:proofErr w:type="spellEnd"/>
-      <w:r>
-        <w:t xml:space="preserve"> </w:t>
-      </w:r>
-      <w:proofErr w:type="spellStart"/>
-      <w:r>
-        <w:t>zum</w:t>
-      </w:r>
-      <w:proofErr w:type="spellEnd"/>
-      <w:r>
-        <w:t xml:space="preserve"> </w:t>
-      </w:r>
-      <w:proofErr w:type="spellStart"/>
-      <w:r>
-        <w:t>Klassendiagramm</w:t>
-      </w:r>
-      <w:proofErr w:type="spellEnd"/>
-      <w:r>
-        <w:t>?</w:t>
+        <w:t>Wie kommen Sie vom Use Case Diagramm zum Klassendiagramm?</w:t>
       </w:r>
     </w:p>
     <w:p>
@@ -318,71 +139,7 @@
         <w:ind w:hanging="240"/>
       </w:pPr>
       <w:r>
-        <w:t xml:space="preserve">Was </w:t>
-      </w:r>
-      <w:proofErr w:type="spellStart"/>
-      <w:r>
-        <w:t>ist</w:t>
-      </w:r>
-      <w:proofErr w:type="spellEnd"/>
-      <w:r>
-        <w:t xml:space="preserve"> der </w:t>
-      </w:r>
-      <w:proofErr w:type="spellStart"/>
-      <w:r>
-        <w:t>Unterschied</w:t>
-      </w:r>
-      <w:proofErr w:type="spellEnd"/>
-      <w:r>
-        <w:t xml:space="preserve"> </w:t>
-      </w:r>
-      <w:proofErr w:type="spellStart"/>
-      <w:r>
-        <w:t>zwischen</w:t>
-      </w:r>
-      <w:proofErr w:type="spellEnd"/>
-      <w:r>
-        <w:t xml:space="preserve"> Aggregation und </w:t>
-      </w:r>
-      <w:proofErr w:type="spellStart"/>
-      <w:r>
-        <w:t>Komposition</w:t>
-      </w:r>
-      <w:proofErr w:type="spellEnd"/>
-      <w:r>
-        <w:t xml:space="preserve">? Was </w:t>
-      </w:r>
-      <w:proofErr w:type="spellStart"/>
-      <w:r>
-        <w:t>bedeutet</w:t>
-      </w:r>
-      <w:proofErr w:type="spellEnd"/>
-      <w:r>
-        <w:t xml:space="preserve"> der </w:t>
-      </w:r>
-      <w:proofErr w:type="spellStart"/>
-      <w:r>
-        <w:t>Unterschied</w:t>
-      </w:r>
-      <w:proofErr w:type="spellEnd"/>
-      <w:r>
-        <w:t xml:space="preserve"> in </w:t>
-      </w:r>
-      <w:proofErr w:type="spellStart"/>
-      <w:r>
-        <w:t>einer</w:t>
-      </w:r>
-      <w:proofErr w:type="spellEnd"/>
-      <w:r>
-        <w:t xml:space="preserve"> </w:t>
-      </w:r>
-      <w:proofErr w:type="spellStart"/>
-      <w:r>
-        <w:t>Datenbank</w:t>
-      </w:r>
-      <w:proofErr w:type="spellEnd"/>
-      <w:r>
-        <w:t>?</w:t>
+        <w:t>Was ist der Unterschied zwischen Aggregation und Komposition? Was bedeutet der Unterschied in einer Datenbank?</w:t>
       </w:r>
     </w:p>
     <w:p>
@@ -403,51 +160,9 @@
         <w:spacing w:after="3542"/>
         <w:ind w:hanging="240"/>
       </w:pPr>
-      <w:proofErr w:type="spellStart"/>
-      <w:r>
-        <w:t>Definieren</w:t>
-      </w:r>
-      <w:proofErr w:type="spellEnd"/>
-      <w:r>
-        <w:t xml:space="preserve"> Sie </w:t>
-      </w:r>
-      <w:proofErr w:type="spellStart"/>
-      <w:r>
-        <w:t>eine</w:t>
-      </w:r>
-      <w:proofErr w:type="spellEnd"/>
-      <w:r>
-        <w:t xml:space="preserve"> </w:t>
-      </w:r>
-      <w:proofErr w:type="spellStart"/>
-      <w:r>
-        <w:t>Klasse</w:t>
-      </w:r>
-      <w:proofErr w:type="spellEnd"/>
-      <w:r>
-        <w:t xml:space="preserve"> Game </w:t>
-      </w:r>
-      <w:proofErr w:type="spellStart"/>
-      <w:r>
-        <w:t>mit</w:t>
-      </w:r>
-      <w:proofErr w:type="spellEnd"/>
-      <w:r>
-        <w:t xml:space="preserve"> </w:t>
-      </w:r>
-      <w:proofErr w:type="spellStart"/>
-      <w:r>
-        <w:t>ihren</w:t>
-      </w:r>
-      <w:proofErr w:type="spellEnd"/>
-      <w:r>
-        <w:t xml:space="preserve"> </w:t>
-      </w:r>
-      <w:proofErr w:type="spellStart"/>
-      <w:r>
-        <w:t>Attributen</w:t>
-      </w:r>
-      <w:proofErr w:type="spellEnd"/>
+      <w:r>
+        <w:t>Definieren Sie eine Klasse Game mit ihren Attributen</w:t>
+      </w:r>
     </w:p>
     <w:p>
       <w:pPr>
@@ -458,80 +173,36 @@
         <w:ind w:hanging="240"/>
       </w:pPr>
       <w:r>
-        <w:t xml:space="preserve">Was </w:t>
-      </w:r>
-      <w:proofErr w:type="spellStart"/>
-      <w:r>
-        <w:t>bedeutet</w:t>
-      </w:r>
-      <w:proofErr w:type="spellEnd"/>
-      <w:r>
-        <w:t xml:space="preserve"> es, was </w:t>
-      </w:r>
-      <w:proofErr w:type="spellStart"/>
-      <w:r>
-        <w:t>bedeutet</w:t>
-      </w:r>
-      <w:proofErr w:type="spellEnd"/>
-      <w:r>
-        <w:t xml:space="preserve"> es, </w:t>
-      </w:r>
-      <w:proofErr w:type="spellStart"/>
-      <w:r>
-        <w:t>wenn</w:t>
-      </w:r>
-      <w:proofErr w:type="spellEnd"/>
-      <w:r>
-        <w:t xml:space="preserve"> </w:t>
-      </w:r>
-      <w:proofErr w:type="spellStart"/>
-      <w:r>
-        <w:t>eine</w:t>
-      </w:r>
-      <w:proofErr w:type="spellEnd"/>
-      <w:r>
-        <w:t xml:space="preserve"> </w:t>
-      </w:r>
-      <w:proofErr w:type="spellStart"/>
-      <w:r>
-        <w:t>Klasse</w:t>
-      </w:r>
-      <w:proofErr w:type="spellEnd"/>
-      <w:r>
-        <w:t xml:space="preserve"> in UML </w:t>
-      </w:r>
-      <w:proofErr w:type="spellStart"/>
-      <w:r>
-        <w:t>ein</w:t>
-      </w:r>
-      <w:proofErr w:type="spellEnd"/>
-      <w:r>
-        <w:t xml:space="preserve"> „</w:t>
-      </w:r>
-      <w:proofErr w:type="gramStart"/>
-      <w:r>
-        <w:t xml:space="preserve">public“ </w:t>
-      </w:r>
-      <w:proofErr w:type="spellStart"/>
-      <w:r>
-        <w:t>Attribut</w:t>
-      </w:r>
-      <w:proofErr w:type="spellEnd"/>
-      <w:proofErr w:type="gramEnd"/>
-      <w:r>
-        <w:t xml:space="preserve"> hat?</w:t>
+        <w:t>Was bedeutet es, was bedeutet es, wenn eine Klasse in UML ein „public“ Attribut hat?</w:t>
       </w:r>
     </w:p>
     <w:p>
       <w:pPr>
         <w:spacing w:after="2444" w:line="259" w:lineRule="auto"/>
-        <w:ind w:left="0" w:firstLine="0"/>
-      </w:pPr>
-      <w:r>
-        <w:t xml:space="preserve">         </w:t>
-      </w:r>
-      <w:r>
-        <w:t xml:space="preserve">                             </w:t>
+        <w:ind w:left="240" w:firstLine="0"/>
+      </w:pPr>
+      <w:r>
+        <w:rPr>
+          <w:lang w:val="de-DE"/>
+        </w:rPr>
+        <w:t xml:space="preserve">- unbeschränkter Zugriff </w:t>
+      </w:r>
+      <w:r>
+        <w:rPr>
+          <w:lang w:val="de-DE"/>
+        </w:rPr>
+        <w:sym w:font="Wingdings" w:char="F0E0"/>
+      </w:r>
+      <w:r>
+        <w:rPr>
+          <w:lang w:val="de-DE"/>
+        </w:rPr>
+        <w:t xml:space="preserve"> alle anderen Klassen können auf die Klasse bzw. deren Variablen und Methoden zugreifen</w:t>
+      </w:r>
+      <w:bookmarkStart w:id="0" w:name="_GoBack"/>
+      <w:bookmarkEnd w:id="0"/>
+      <w:r>
+        <w:t xml:space="preserve">                               </w:t>
       </w:r>
     </w:p>
     <w:p>
@@ -539,127 +210,7 @@
         <w:ind w:left="-5"/>
       </w:pPr>
       <w:r>
-        <w:t xml:space="preserve">8. </w:t>
-      </w:r>
-      <w:proofErr w:type="spellStart"/>
-      <w:r>
-        <w:t>Hausaufgabe</w:t>
-      </w:r>
-      <w:proofErr w:type="spellEnd"/>
-      <w:r>
-        <w:t xml:space="preserve"> </w:t>
-      </w:r>
-      <w:proofErr w:type="spellStart"/>
-      <w:r>
-        <w:t>für</w:t>
-      </w:r>
-      <w:proofErr w:type="spellEnd"/>
-      <w:r>
-        <w:t xml:space="preserve"> </w:t>
-      </w:r>
-      <w:proofErr w:type="spellStart"/>
-      <w:r>
-        <w:t>jedes</w:t>
-      </w:r>
-      <w:proofErr w:type="spellEnd"/>
-      <w:r>
-        <w:t xml:space="preserve"> Team:  in der </w:t>
-      </w:r>
-      <w:proofErr w:type="spellStart"/>
-      <w:r>
-        <w:t>Übung</w:t>
-      </w:r>
-      <w:proofErr w:type="spellEnd"/>
-      <w:r>
-        <w:t xml:space="preserve"> Use Case und </w:t>
-      </w:r>
-      <w:proofErr w:type="spellStart"/>
-      <w:r>
-        <w:t>Klassendiagramm</w:t>
-      </w:r>
-      <w:proofErr w:type="spellEnd"/>
-      <w:r>
-        <w:t xml:space="preserve"> </w:t>
-      </w:r>
-      <w:proofErr w:type="spellStart"/>
-      <w:r>
-        <w:t>für</w:t>
-      </w:r>
-      <w:proofErr w:type="spellEnd"/>
-      <w:r>
-        <w:t xml:space="preserve"> </w:t>
-      </w:r>
-      <w:proofErr w:type="spellStart"/>
-      <w:r>
-        <w:t>Ihr</w:t>
-      </w:r>
-      <w:proofErr w:type="spellEnd"/>
-      <w:r>
-        <w:t xml:space="preserve"> </w:t>
-      </w:r>
-      <w:proofErr w:type="spellStart"/>
-      <w:r>
-        <w:t>Projekt</w:t>
-      </w:r>
-      <w:proofErr w:type="spellEnd"/>
-      <w:r>
-        <w:t xml:space="preserve"> </w:t>
-      </w:r>
-      <w:proofErr w:type="spellStart"/>
-      <w:r>
-        <w:t>erstellen</w:t>
-      </w:r>
-      <w:proofErr w:type="spellEnd"/>
-      <w:r>
-        <w:t xml:space="preserve">! </w:t>
-      </w:r>
-      <w:proofErr w:type="spellStart"/>
-      <w:r>
-        <w:t>Wir</w:t>
-      </w:r>
-      <w:proofErr w:type="spellEnd"/>
-      <w:r>
-        <w:t xml:space="preserve"> </w:t>
-      </w:r>
-      <w:proofErr w:type="spellStart"/>
-      <w:r>
-        <w:t>schauen</w:t>
-      </w:r>
-      <w:proofErr w:type="spellEnd"/>
-      <w:r>
-        <w:t xml:space="preserve"> </w:t>
-      </w:r>
-      <w:proofErr w:type="spellStart"/>
-      <w:r>
-        <w:t>uns</w:t>
-      </w:r>
-      <w:proofErr w:type="spellEnd"/>
-      <w:r>
-        <w:t xml:space="preserve"> die </w:t>
-      </w:r>
-      <w:proofErr w:type="spellStart"/>
-      <w:r>
-        <w:t>ersten</w:t>
-      </w:r>
-      <w:proofErr w:type="spellEnd"/>
-      <w:r>
-        <w:t xml:space="preserve"> </w:t>
-      </w:r>
-      <w:proofErr w:type="spellStart"/>
-      <w:r>
-        <w:t>Schritte</w:t>
-      </w:r>
-      <w:proofErr w:type="spellEnd"/>
-      <w:r>
-        <w:t xml:space="preserve"> morgen an </w:t>
-      </w:r>
-      <w:proofErr w:type="spellStart"/>
-      <w:r>
-        <w:t>im</w:t>
-      </w:r>
-      <w:proofErr w:type="spellEnd"/>
-      <w:r>
-        <w:t xml:space="preserve"> Review.</w:t>
+        <w:t>8. Hausaufgabe für jedes Team:  in der Übung Use Case und Klassendiagramm für Ihr Projekt erstellen! Wir schauen uns die ersten Schritte morgen an im Review.</w:t>
       </w:r>
     </w:p>
     <w:sectPr>
@@ -672,7 +223,7 @@
 </file>
 
 <file path=word/numbering.xml><?xml version="1.0" encoding="utf-8"?>
-<w:numbering xmlns:wpc="http://schemas.microsoft.com/office/word/2010/wordprocessingCanvas" xmlns:cx="http://schemas.microsoft.com/office/drawing/2014/chartex" xmlns:cx1="http://schemas.microsoft.com/office/drawing/2015/9/8/chartex" xmlns:cx2="http://schemas.microsoft.com/office/drawing/2015/10/21/chartex" xmlns:cx3="http://schemas.microsoft.com/office/drawing/2016/5/9/chartex" xmlns:cx4="http://schemas.microsoft.com/office/drawing/2016/5/10/chartex" xmlns:cx5="http://schemas.microsoft.com/office/drawing/2016/5/11/chartex" xmlns:cx6="http://schemas.microsoft.com/office/drawing/2016/5/12/chartex" xmlns:cx7="http://schemas.microsoft.com/office/drawing/2016/5/13/chartex" xmlns:cx8="http://schemas.microsoft.com/office/drawing/2016/5/14/chartex" xmlns:mc="http://schemas.openxmlformats.org/markup-compatibility/2006" xmlns:aink="http://schemas.microsoft.com/office/drawing/2016/ink" xmlns:am3d="http://schemas.microsoft.com/office/drawing/2017/model3d" xmlns:o="urn:schemas-microsoft-com:office:office" xmlns:r="http://schemas.openxmlformats.org/officeDocument/2006/relationships" xmlns:m="http://schemas.openxmlformats.org/officeDocument/2006/math" xmlns:v="urn:schemas-microsoft-com:vml" xmlns:wp14="http://schemas.microsoft.com/office/word/2010/wordprocessingDrawing" xmlns:wp="http://schemas.openxmlformats.org/drawingml/2006/wordprocessingDrawing" xmlns:w10="urn:schemas-microsoft-com:office:word" xmlns:w="http://schemas.openxmlformats.org/wordprocessingml/2006/main" xmlns:w14="http://schemas.microsoft.com/office/word/2010/wordml" xmlns:w15="http://schemas.microsoft.com/office/word/2012/wordml" xmlns:w16cid="http://schemas.microsoft.com/office/word/2016/wordml/cid" xmlns:w16se="http://schemas.microsoft.com/office/word/2015/wordml/symex" xmlns:wpg="http://schemas.microsoft.com/office/word/2010/wordprocessingGroup" xmlns:wpi="http://schemas.microsoft.com/office/word/2010/wordprocessingInk" xmlns:wne="http://schemas.microsoft.com/office/word/2006/wordml" xmlns:wps="http://schemas.microsoft.com/office/word/2010/wordprocessingShape" mc:Ignorable="w14 w15 w16se w16cid wp14">
+<w:numbering xmlns:wpc="http://schemas.microsoft.com/office/word/2010/wordprocessingCanvas" xmlns:mc="http://schemas.openxmlformats.org/markup-compatibility/2006" xmlns:o="urn:schemas-microsoft-com:office:office" xmlns:r="http://schemas.openxmlformats.org/officeDocument/2006/relationships" xmlns:m="http://schemas.openxmlformats.org/officeDocument/2006/math" xmlns:v="urn:schemas-microsoft-com:vml" xmlns:wp14="http://schemas.microsoft.com/office/word/2010/wordprocessingDrawing" xmlns:wp="http://schemas.openxmlformats.org/drawingml/2006/wordprocessingDrawing" xmlns:w10="urn:schemas-microsoft-com:office:word" xmlns:w="http://schemas.openxmlformats.org/wordprocessingml/2006/main" xmlns:w14="http://schemas.microsoft.com/office/word/2010/wordml" xmlns:w15="http://schemas.microsoft.com/office/word/2012/wordml" xmlns:wpg="http://schemas.microsoft.com/office/word/2010/wordprocessingGroup" xmlns:wpi="http://schemas.microsoft.com/office/word/2010/wordprocessingInk" xmlns:wne="http://schemas.microsoft.com/office/word/2006/wordml" xmlns:wps="http://schemas.microsoft.com/office/word/2010/wordprocessingShape" mc:Ignorable="w14 w15 wp14">
   <w:abstractNum w:abstractNumId="0" w15:restartNumberingAfterBreak="0">
     <w:nsid w:val="6E9223A7"/>
     <w:multiLevelType w:val="hybridMultilevel"/>
@@ -892,14 +443,14 @@
 </file>
 
 <file path=word/styles.xml><?xml version="1.0" encoding="utf-8"?>
-<w:styles xmlns:mc="http://schemas.openxmlformats.org/markup-compatibility/2006" xmlns:r="http://schemas.openxmlformats.org/officeDocument/2006/relationships" xmlns:w="http://schemas.openxmlformats.org/wordprocessingml/2006/main" xmlns:w14="http://schemas.microsoft.com/office/word/2010/wordml" xmlns:w15="http://schemas.microsoft.com/office/word/2012/wordml" xmlns:w16cid="http://schemas.microsoft.com/office/word/2016/wordml/cid" xmlns:w16se="http://schemas.microsoft.com/office/word/2015/wordml/symex" mc:Ignorable="w14 w15 w16se w16cid">
+<w:styles xmlns:mc="http://schemas.openxmlformats.org/markup-compatibility/2006" xmlns:r="http://schemas.openxmlformats.org/officeDocument/2006/relationships" xmlns:w="http://schemas.openxmlformats.org/wordprocessingml/2006/main" xmlns:w14="http://schemas.microsoft.com/office/word/2010/wordml" xmlns:w15="http://schemas.microsoft.com/office/word/2012/wordml" mc:Ignorable="w14 w15">
   <w:docDefaults>
     <w:rPrDefault>
       <w:rPr>
         <w:rFonts w:asciiTheme="minorHAnsi" w:eastAsiaTheme="minorEastAsia" w:hAnsiTheme="minorHAnsi" w:cstheme="minorBidi"/>
         <w:sz w:val="22"/>
         <w:szCs w:val="22"/>
-        <w:lang w:val="en-DE" w:eastAsia="en-DE" w:bidi="ar-SA"/>
+        <w:lang w:val="aa-ET" w:eastAsia="aa-ET" w:bidi="ar-SA"/>
       </w:rPr>
     </w:rPrDefault>
     <w:pPrDefault>
@@ -908,7 +459,7 @@
       </w:pPr>
     </w:pPrDefault>
   </w:docDefaults>
-  <w:latentStyles w:defLockedState="0" w:defUIPriority="99" w:defSemiHidden="0" w:defUnhideWhenUsed="0" w:defQFormat="0" w:count="376">
+  <w:latentStyles w:defLockedState="0" w:defUIPriority="99" w:defSemiHidden="0" w:defUnhideWhenUsed="0" w:defQFormat="0" w:count="371">
     <w:lsdException w:name="Normal" w:uiPriority="0" w:qFormat="1"/>
     <w:lsdException w:name="heading 1" w:uiPriority="9" w:qFormat="1"/>
     <w:lsdException w:name="heading 2" w:semiHidden="1" w:uiPriority="9" w:unhideWhenUsed="1" w:qFormat="1"/>
@@ -1280,13 +831,8 @@
     <w:lsdException w:name="List Table 5 Dark Accent 6" w:uiPriority="50"/>
     <w:lsdException w:name="List Table 6 Colorful Accent 6" w:uiPriority="51"/>
     <w:lsdException w:name="List Table 7 Colorful Accent 6" w:uiPriority="52"/>
-    <w:lsdException w:name="Mention" w:semiHidden="1" w:unhideWhenUsed="1"/>
-    <w:lsdException w:name="Smart Hyperlink" w:semiHidden="1" w:unhideWhenUsed="1"/>
-    <w:lsdException w:name="Hashtag" w:semiHidden="1" w:unhideWhenUsed="1"/>
-    <w:lsdException w:name="Unresolved Mention" w:semiHidden="1" w:unhideWhenUsed="1"/>
-    <w:lsdException w:name="Smart Link" w:semiHidden="1" w:unhideWhenUsed="1"/>
   </w:latentStyles>
-  <w:style w:type="paragraph" w:default="1" w:styleId="Normal">
+  <w:style w:type="paragraph" w:default="1" w:styleId="Standard">
     <w:name w:val="Normal"/>
     <w:qFormat/>
     <w:pPr>
@@ -1299,13 +845,13 @@
       <w:sz w:val="24"/>
     </w:rPr>
   </w:style>
-  <w:style w:type="character" w:default="1" w:styleId="DefaultParagraphFont">
+  <w:style w:type="character" w:default="1" w:styleId="Absatz-Standardschriftart">
     <w:name w:val="Default Paragraph Font"/>
     <w:uiPriority w:val="1"/>
     <w:semiHidden/>
     <w:unhideWhenUsed/>
   </w:style>
-  <w:style w:type="table" w:default="1" w:styleId="TableNormal">
+  <w:style w:type="table" w:default="1" w:styleId="NormaleTabelle">
     <w:name w:val="Normal Table"/>
     <w:uiPriority w:val="99"/>
     <w:semiHidden/>
@@ -1320,7 +866,7 @@
       </w:tblCellMar>
     </w:tblPr>
   </w:style>
-  <w:style w:type="numbering" w:default="1" w:styleId="NoList">
+  <w:style w:type="numbering" w:default="1" w:styleId="KeineListe">
     <w:name w:val="No List"/>
     <w:uiPriority w:val="99"/>
     <w:semiHidden/>

</xml_diff>